<commit_message>
updated design doc with colors to separate instruction from examples
</commit_message>
<xml_diff>
--- a/2019_fall_cs1400/example_docs/sample_design_doc.docx
+++ b/2019_fall_cs1400/example_docs/sample_design_doc.docx
@@ -13,24 +13,7 @@
     <w:p/>
     <w:p>
       <w:r>
-        <w:t>Project</w:t>
-      </w:r>
-      <w:r>
-        <w:t xml:space="preserve"> Title and Due </w:t>
-      </w:r>
-      <w:proofErr w:type="spellStart"/>
-      <w:r>
-        <w:t>Date</w:t>
-      </w:r>
-      <w:r>
-        <w:t>_</w:t>
-      </w:r>
-      <w:r>
-        <w:t>Ice</w:t>
-      </w:r>
-      <w:proofErr w:type="spellEnd"/>
-      <w:r>
-        <w:t xml:space="preserve"> Cream Math, due Aug 30, 2019</w:t>
+        <w:t>Project Title and Due Date_Ice Cream Math, due Aug 30, 2019</w:t>
       </w:r>
     </w:p>
     <w:p>
@@ -39,10 +22,10 @@
           <w:noProof/>
         </w:rPr>
         <w:drawing>
-          <wp:inline distT="0" distB="0" distL="0" distR="0" wp14:anchorId="6B77210D" wp14:editId="5B063698">
-            <wp:extent cx="4125088" cy="3819525"/>
-            <wp:effectExtent l="0" t="0" r="8890" b="0"/>
-            <wp:docPr id="2" name="Picture 2" descr="A screenshot of a cell phone&#10;&#10;Description automatically generated"/>
+          <wp:inline distT="0" distB="0" distL="0" distR="0" wp14:anchorId="71CA8121" wp14:editId="1C716D09">
+            <wp:extent cx="4127500" cy="3822700"/>
+            <wp:effectExtent l="0" t="0" r="0" b="0"/>
+            <wp:docPr id="1" name="Picture 1" descr="A screenshot of a cell phone&#10;&#10;Description automatically generated"/>
             <wp:cNvGraphicFramePr>
               <a:graphicFrameLocks xmlns:a="http://schemas.openxmlformats.org/drawingml/2006/main" noChangeAspect="1"/>
             </wp:cNvGraphicFramePr>
@@ -50,8 +33,10 @@
               <a:graphicData uri="http://schemas.openxmlformats.org/drawingml/2006/picture">
                 <pic:pic xmlns:pic="http://schemas.openxmlformats.org/drawingml/2006/picture">
                   <pic:nvPicPr>
-                    <pic:cNvPr id="2" name="structural-design.png"/>
-                    <pic:cNvPicPr/>
+                    <pic:cNvPr id="0" name="Picture 2" descr="A screenshot of a cell phone&#10;&#10;Description automatically generated"/>
+                    <pic:cNvPicPr>
+                      <a:picLocks noChangeAspect="1" noChangeArrowheads="1"/>
+                    </pic:cNvPicPr>
                   </pic:nvPicPr>
                   <pic:blipFill>
                     <a:blip r:embed="rId5">
@@ -61,18 +46,23 @@
                         </a:ext>
                       </a:extLst>
                     </a:blip>
+                    <a:srcRect/>
                     <a:stretch>
                       <a:fillRect/>
                     </a:stretch>
                   </pic:blipFill>
-                  <pic:spPr>
+                  <pic:spPr bwMode="auto">
                     <a:xfrm>
                       <a:off x="0" y="0"/>
-                      <a:ext cx="4157589" cy="3849619"/>
+                      <a:ext cx="4127500" cy="3822700"/>
                     </a:xfrm>
                     <a:prstGeom prst="rect">
                       <a:avLst/>
                     </a:prstGeom>
+                    <a:noFill/>
+                    <a:ln>
+                      <a:noFill/>
+                    </a:ln>
                   </pic:spPr>
                 </pic:pic>
               </a:graphicData>
@@ -93,35 +83,7 @@
           <w:i/>
           <w:iCs/>
         </w:rPr>
-        <w:t xml:space="preserve">Answer these questions for the current upcoming project. In order to get credit for the </w:t>
-      </w:r>
-      <w:r>
-        <w:rPr>
-          <w:i/>
-          <w:iCs/>
-        </w:rPr>
-        <w:t xml:space="preserve">programming part of the </w:t>
-      </w:r>
-      <w:r>
-        <w:rPr>
-          <w:i/>
-          <w:iCs/>
-        </w:rPr>
-        <w:t xml:space="preserve">project, you need to complete this document beforehand.  This </w:t>
-      </w:r>
-      <w:r>
-        <w:rPr>
-          <w:i/>
-          <w:iCs/>
-        </w:rPr>
-        <w:t>design document is</w:t>
-      </w:r>
-      <w:r>
-        <w:rPr>
-          <w:i/>
-          <w:iCs/>
-        </w:rPr>
-        <w:t xml:space="preserve"> worth 20 points.</w:t>
+        <w:t>Answer these questions for the current upcoming project. In order to get credit for the programming part of the project, you need to complete this document beforehand.  This design document is worth 20 points.</w:t>
       </w:r>
     </w:p>
     <w:p>
@@ -153,38 +115,24 @@
           <w:rFonts w:ascii="Courier New" w:hAnsi="Courier New" w:cs="Courier New"/>
           <w:color w:val="FF0000"/>
         </w:rPr>
-        <w:t>You need to write a program that can take 2 different integer inputs and add them together (don’t worry about bad data being input for now). Once added, you should display the following: “The sum of [input one] and [input two] is [sum of inputs]”.</w:t>
-      </w:r>
-      <w:bookmarkStart w:id="0" w:name="_GoBack"/>
-      <w:bookmarkEnd w:id="0"/>
+        <w:t>You need to write a program that can take 2 different integer inputs and add them together (don’t worry about bad data being input). Once added, you should display the following: “The sum of [input one] and [input two] is [sum of inputs]”.</w:t>
+      </w:r>
     </w:p>
     <w:p>
       <w:pPr>
         <w:pStyle w:val="ListParagraph"/>
         <w:numPr>
           <w:ilvl w:val="0"/>
-          <w:numId w:val="3"/>
+          <w:numId w:val="7"/>
         </w:numPr>
-        <w:spacing w:before="100" w:beforeAutospacing="1" w:after="100" w:afterAutospacing="1"/>
+        <w:spacing w:before="100" w:beforeAutospacing="1" w:after="100" w:afterAutospacing="1" w:line="256" w:lineRule="auto"/>
         <w:rPr>
           <w:sz w:val="22"/>
           <w:szCs w:val="22"/>
         </w:rPr>
       </w:pPr>
       <w:r>
-        <w:t xml:space="preserve">What data </w:t>
-      </w:r>
-      <w:r>
-        <w:t>do you need to represent</w:t>
-      </w:r>
-      <w:r>
-        <w:t xml:space="preserve"> for this problem</w:t>
-      </w:r>
-      <w:r>
-        <w:t xml:space="preserve">? </w:t>
-      </w:r>
-      <w:r>
-        <w:t>Illustrate your answer with a few concrete examples for this program.</w:t>
+        <w:t>What data do you need to represent for this problem? Illustrate your answer with a few concrete examples for this program.</w:t>
       </w:r>
     </w:p>
     <w:p>
@@ -197,7 +145,6 @@
           <w:pgSz w:w="12240" w:h="15840"/>
           <w:pgMar w:top="1440" w:right="1440" w:bottom="1440" w:left="1440" w:header="720" w:footer="720" w:gutter="0"/>
           <w:cols w:space="720"/>
-          <w:docGrid w:linePitch="360"/>
         </w:sectPr>
       </w:pPr>
     </w:p>
@@ -206,13 +153,13 @@
         <w:spacing w:after="0" w:line="240" w:lineRule="auto"/>
         <w:rPr>
           <w:rFonts w:ascii="Courier New" w:hAnsi="Courier New" w:cs="Courier New"/>
-          <w:color w:val="FF0000"/>
-        </w:rPr>
-      </w:pPr>
-      <w:r>
-        <w:rPr>
-          <w:rFonts w:ascii="Courier New" w:hAnsi="Courier New" w:cs="Courier New"/>
-          <w:color w:val="FF0000"/>
+          <w:color w:val="00B0F0"/>
+        </w:rPr>
+      </w:pPr>
+      <w:r>
+        <w:rPr>
+          <w:rFonts w:ascii="Courier New" w:hAnsi="Courier New" w:cs="Courier New"/>
+          <w:color w:val="00B0F0"/>
         </w:rPr>
         <w:t>First input: string</w:t>
       </w:r>
@@ -222,13 +169,13 @@
         <w:spacing w:after="0" w:line="240" w:lineRule="auto"/>
         <w:rPr>
           <w:rFonts w:ascii="Courier New" w:hAnsi="Courier New" w:cs="Courier New"/>
-          <w:color w:val="FF0000"/>
-        </w:rPr>
-      </w:pPr>
-      <w:r>
-        <w:rPr>
-          <w:rFonts w:ascii="Courier New" w:hAnsi="Courier New" w:cs="Courier New"/>
-          <w:color w:val="FF0000"/>
+          <w:color w:val="00B0F0"/>
+        </w:rPr>
+      </w:pPr>
+      <w:r>
+        <w:rPr>
+          <w:rFonts w:ascii="Courier New" w:hAnsi="Courier New" w:cs="Courier New"/>
+          <w:color w:val="00B0F0"/>
         </w:rPr>
         <w:t>Second input: string</w:t>
       </w:r>
@@ -238,13 +185,13 @@
         <w:spacing w:after="0" w:line="240" w:lineRule="auto"/>
         <w:rPr>
           <w:rFonts w:ascii="Courier New" w:hAnsi="Courier New" w:cs="Courier New"/>
-          <w:color w:val="FF0000"/>
-        </w:rPr>
-      </w:pPr>
-      <w:r>
-        <w:rPr>
-          <w:rFonts w:ascii="Courier New" w:hAnsi="Courier New" w:cs="Courier New"/>
-          <w:color w:val="FF0000"/>
+          <w:color w:val="00B0F0"/>
+        </w:rPr>
+      </w:pPr>
+      <w:r>
+        <w:rPr>
+          <w:rFonts w:ascii="Courier New" w:hAnsi="Courier New" w:cs="Courier New"/>
+          <w:color w:val="00B0F0"/>
         </w:rPr>
         <w:t>First value: int</w:t>
       </w:r>
@@ -254,13 +201,13 @@
         <w:spacing w:after="0" w:line="240" w:lineRule="auto"/>
         <w:rPr>
           <w:rFonts w:ascii="Courier New" w:hAnsi="Courier New" w:cs="Courier New"/>
-          <w:color w:val="FF0000"/>
-        </w:rPr>
-      </w:pPr>
-      <w:r>
-        <w:rPr>
-          <w:rFonts w:ascii="Courier New" w:hAnsi="Courier New" w:cs="Courier New"/>
-          <w:color w:val="FF0000"/>
+          <w:color w:val="00B0F0"/>
+        </w:rPr>
+      </w:pPr>
+      <w:r>
+        <w:rPr>
+          <w:rFonts w:ascii="Courier New" w:hAnsi="Courier New" w:cs="Courier New"/>
+          <w:color w:val="00B0F0"/>
         </w:rPr>
         <w:t>Second value: int</w:t>
       </w:r>
@@ -270,13 +217,13 @@
         <w:spacing w:after="0" w:line="240" w:lineRule="auto"/>
         <w:rPr>
           <w:rFonts w:ascii="Courier New" w:hAnsi="Courier New" w:cs="Courier New"/>
-          <w:color w:val="FF0000"/>
-        </w:rPr>
-      </w:pPr>
-      <w:r>
-        <w:rPr>
-          <w:rFonts w:ascii="Courier New" w:hAnsi="Courier New" w:cs="Courier New"/>
-          <w:color w:val="FF0000"/>
+          <w:color w:val="00B0F0"/>
+        </w:rPr>
+      </w:pPr>
+      <w:r>
+        <w:rPr>
+          <w:rFonts w:ascii="Courier New" w:hAnsi="Courier New" w:cs="Courier New"/>
+          <w:color w:val="00B0F0"/>
         </w:rPr>
         <w:t>Sum: int</w:t>
       </w:r>
@@ -286,7 +233,7 @@
         <w:spacing w:after="0" w:line="240" w:lineRule="auto"/>
         <w:rPr>
           <w:rFonts w:ascii="Courier New" w:hAnsi="Courier New" w:cs="Courier New"/>
-          <w:color w:val="FF0000"/>
+          <w:color w:val="00B0F0"/>
         </w:rPr>
       </w:pPr>
     </w:p>
@@ -295,14 +242,14 @@
         <w:spacing w:after="0" w:line="240" w:lineRule="auto"/>
         <w:rPr>
           <w:rFonts w:ascii="Courier New" w:hAnsi="Courier New" w:cs="Courier New"/>
-          <w:color w:val="FF0000"/>
+          <w:color w:val="00B0F0"/>
           <w:u w:val="single"/>
         </w:rPr>
       </w:pPr>
       <w:r>
         <w:rPr>
           <w:rFonts w:ascii="Courier New" w:hAnsi="Courier New" w:cs="Courier New"/>
-          <w:color w:val="FF0000"/>
+          <w:color w:val="00B0F0"/>
           <w:u w:val="single"/>
         </w:rPr>
         <w:t>examples</w:t>
@@ -313,18 +260,18 @@
         <w:pStyle w:val="ListParagraph"/>
         <w:numPr>
           <w:ilvl w:val="0"/>
-          <w:numId w:val="4"/>
+          <w:numId w:val="8"/>
         </w:numPr>
         <w:spacing w:after="0" w:line="240" w:lineRule="auto"/>
         <w:rPr>
           <w:rFonts w:ascii="Courier New" w:hAnsi="Courier New" w:cs="Courier New"/>
-          <w:color w:val="FF0000"/>
-        </w:rPr>
-      </w:pPr>
-      <w:r>
-        <w:rPr>
-          <w:rFonts w:ascii="Courier New" w:hAnsi="Courier New" w:cs="Courier New"/>
-          <w:color w:val="FF0000"/>
+          <w:color w:val="00B0F0"/>
+        </w:rPr>
+      </w:pPr>
+      <w:r>
+        <w:rPr>
+          <w:rFonts w:ascii="Courier New" w:hAnsi="Courier New" w:cs="Courier New"/>
+          <w:color w:val="00B0F0"/>
         </w:rPr>
         <w:t>First input: “5”</w:t>
       </w:r>
@@ -334,34 +281,20 @@
         <w:pStyle w:val="ListParagraph"/>
         <w:numPr>
           <w:ilvl w:val="0"/>
-          <w:numId w:val="4"/>
+          <w:numId w:val="8"/>
         </w:numPr>
         <w:spacing w:after="0" w:line="240" w:lineRule="auto"/>
         <w:rPr>
           <w:rFonts w:ascii="Courier New" w:hAnsi="Courier New" w:cs="Courier New"/>
-          <w:color w:val="FF0000"/>
-        </w:rPr>
-      </w:pPr>
-      <w:r>
-        <w:rPr>
-          <w:rFonts w:ascii="Courier New" w:hAnsi="Courier New" w:cs="Courier New"/>
-          <w:color w:val="FF0000"/>
-        </w:rPr>
-        <w:t>Second value</w:t>
-      </w:r>
-      <w:r>
-        <w:rPr>
-          <w:rFonts w:ascii="Courier New" w:hAnsi="Courier New" w:cs="Courier New"/>
-          <w:color w:val="FF0000"/>
-        </w:rPr>
-        <w:t xml:space="preserve">: </w:t>
-      </w:r>
-      <w:r>
-        <w:rPr>
-          <w:rFonts w:ascii="Courier New" w:hAnsi="Courier New" w:cs="Courier New"/>
-          <w:color w:val="FF0000"/>
-        </w:rPr>
-        <w:t>6</w:t>
+          <w:color w:val="00B0F0"/>
+        </w:rPr>
+      </w:pPr>
+      <w:r>
+        <w:rPr>
+          <w:rFonts w:ascii="Courier New" w:hAnsi="Courier New" w:cs="Courier New"/>
+          <w:color w:val="00B0F0"/>
+        </w:rPr>
+        <w:t>Second value: 6</w:t>
       </w:r>
     </w:p>
     <w:p>
@@ -383,7 +316,6 @@
           <w:pgSz w:w="12240" w:h="15840"/>
           <w:pgMar w:top="1440" w:right="1440" w:bottom="1440" w:left="1440" w:header="720" w:footer="720" w:gutter="0"/>
           <w:cols w:num="2" w:space="720"/>
-          <w:docGrid w:linePitch="360"/>
         </w:sectPr>
       </w:pPr>
     </w:p>
@@ -400,33 +332,12 @@
         <w:pStyle w:val="ListParagraph"/>
         <w:numPr>
           <w:ilvl w:val="0"/>
-          <w:numId w:val="3"/>
+          <w:numId w:val="7"/>
         </w:numPr>
-        <w:spacing w:before="100" w:beforeAutospacing="1" w:after="100" w:afterAutospacing="1"/>
-      </w:pPr>
-      <w:r>
-        <w:t xml:space="preserve">Describe in your own words </w:t>
-      </w:r>
-      <w:r>
-        <w:t xml:space="preserve">what </w:t>
-      </w:r>
-      <w:r>
-        <w:t>problem your program is supposed to solve</w:t>
-      </w:r>
-      <w:r>
-        <w:t>. </w:t>
-      </w:r>
-      <w:r>
-        <w:t>If your program takes command line parameters, give the program signature.</w:t>
-      </w:r>
-      <w:r>
-        <w:t xml:space="preserve"> For any functions </w:t>
-      </w:r>
-      <w:r>
-        <w:t xml:space="preserve">that </w:t>
-      </w:r>
-      <w:r>
-        <w:t>you write for your program, describe what they compute and their signatures.</w:t>
+        <w:spacing w:before="100" w:beforeAutospacing="1" w:after="100" w:afterAutospacing="1" w:line="256" w:lineRule="auto"/>
+      </w:pPr>
+      <w:r>
+        <w:t>Describe in your own words what problem your program is supposed to solve. If your program takes command line parameters, give the program signature. For any functions that you write for your program, describe what they compute and their signatures.</w:t>
       </w:r>
     </w:p>
     <w:p>
@@ -446,13 +357,13 @@
         <w:ind w:left="360"/>
         <w:rPr>
           <w:rFonts w:ascii="Courier New" w:hAnsi="Courier New" w:cs="Courier New"/>
-          <w:color w:val="FF0000"/>
-        </w:rPr>
-      </w:pPr>
-      <w:r>
-        <w:rPr>
-          <w:rFonts w:ascii="Courier New" w:hAnsi="Courier New" w:cs="Courier New"/>
-          <w:color w:val="FF0000"/>
+          <w:color w:val="00B0F0"/>
+        </w:rPr>
+      </w:pPr>
+      <w:r>
+        <w:rPr>
+          <w:rFonts w:ascii="Courier New" w:hAnsi="Courier New" w:cs="Courier New"/>
+          <w:color w:val="00B0F0"/>
         </w:rPr>
         <w:t>No command line parameters</w:t>
       </w:r>
@@ -464,13 +375,13 @@
         <w:ind w:left="360"/>
         <w:rPr>
           <w:rFonts w:ascii="Courier New" w:hAnsi="Courier New" w:cs="Courier New"/>
-          <w:color w:val="FF0000"/>
-        </w:rPr>
-      </w:pPr>
-      <w:r>
-        <w:rPr>
-          <w:rFonts w:ascii="Courier New" w:hAnsi="Courier New" w:cs="Courier New"/>
-          <w:color w:val="FF0000"/>
+          <w:color w:val="00B0F0"/>
+        </w:rPr>
+      </w:pPr>
+      <w:r>
+        <w:rPr>
+          <w:rFonts w:ascii="Courier New" w:hAnsi="Courier New" w:cs="Courier New"/>
+          <w:color w:val="00B0F0"/>
         </w:rPr>
         <w:t>A main function</w:t>
       </w:r>
@@ -482,28 +393,15 @@
         <w:ind w:left="360"/>
         <w:rPr>
           <w:rFonts w:ascii="Courier New" w:hAnsi="Courier New" w:cs="Courier New"/>
-        </w:rPr>
-      </w:pPr>
-      <w:r>
-        <w:rPr>
-          <w:rFonts w:ascii="Courier New" w:hAnsi="Courier New" w:cs="Courier New"/>
-          <w:color w:val="FF0000"/>
-        </w:rPr>
-        <w:t xml:space="preserve">Ask the user to input two integers and then find and print the sum of them. Output should look like </w:t>
-      </w:r>
-      <w:r>
-        <w:rPr>
-          <w:rFonts w:ascii="Courier New" w:hAnsi="Courier New" w:cs="Courier New"/>
-          <w:color w:val="FF0000"/>
-        </w:rPr>
-        <w:t>the example</w:t>
-      </w:r>
-      <w:r>
-        <w:rPr>
-          <w:rFonts w:ascii="Courier New" w:hAnsi="Courier New" w:cs="Courier New"/>
-          <w:color w:val="FF0000"/>
-        </w:rPr>
-        <w:t xml:space="preserve"> in #3.</w:t>
+          <w:color w:val="00B0F0"/>
+        </w:rPr>
+      </w:pPr>
+      <w:r>
+        <w:rPr>
+          <w:rFonts w:ascii="Courier New" w:hAnsi="Courier New" w:cs="Courier New"/>
+          <w:color w:val="00B0F0"/>
+        </w:rPr>
+        <w:t>Ask the user to input two integers and then find and print the sum of them. Output should look like the example in #3.</w:t>
       </w:r>
     </w:p>
     <w:p>
@@ -521,24 +419,12 @@
         <w:pStyle w:val="ListParagraph"/>
         <w:numPr>
           <w:ilvl w:val="0"/>
-          <w:numId w:val="3"/>
+          <w:numId w:val="7"/>
         </w:numPr>
-        <w:spacing w:before="100" w:beforeAutospacing="1" w:after="100" w:afterAutospacing="1"/>
-      </w:pPr>
-      <w:r>
-        <w:t xml:space="preserve">Show </w:t>
-      </w:r>
-      <w:r>
-        <w:t xml:space="preserve">how your program will work and </w:t>
-      </w:r>
-      <w:r>
-        <w:t xml:space="preserve">what </w:t>
-      </w:r>
-      <w:r>
-        <w:t xml:space="preserve">you </w:t>
-      </w:r>
-      <w:r>
-        <w:t xml:space="preserve">will produce given some </w:t>
+        <w:spacing w:before="100" w:beforeAutospacing="1" w:after="100" w:afterAutospacing="1" w:line="256" w:lineRule="auto"/>
+      </w:pPr>
+      <w:r>
+        <w:t xml:space="preserve">Show how your program will work and what you will produce given some </w:t>
       </w:r>
       <w:r>
         <w:rPr>
@@ -601,11 +487,14 @@
     <w:p>
       <w:pPr>
         <w:spacing w:before="100" w:beforeAutospacing="1" w:after="100" w:afterAutospacing="1"/>
-      </w:pPr>
-      <w:r>
-        <w:rPr>
-          <w:rFonts w:ascii="Courier New" w:hAnsi="Courier New" w:cs="Courier New"/>
-          <w:color w:val="FF0000"/>
+        <w:rPr>
+          <w:color w:val="00B0F0"/>
+        </w:rPr>
+      </w:pPr>
+      <w:r>
+        <w:rPr>
+          <w:rFonts w:ascii="Courier New" w:hAnsi="Courier New" w:cs="Courier New"/>
+          <w:color w:val="00B0F0"/>
         </w:rPr>
         <w:t>I’m going to ask the user to input two integers (one at a time) and then convert them both numeric values. Once converted, I’ll print the sum to the console.</w:t>
       </w:r>
@@ -615,18 +504,12 @@
         <w:pStyle w:val="ListParagraph"/>
         <w:numPr>
           <w:ilvl w:val="0"/>
-          <w:numId w:val="3"/>
+          <w:numId w:val="7"/>
         </w:numPr>
-        <w:spacing w:before="100" w:beforeAutospacing="1" w:after="100" w:afterAutospacing="1"/>
-      </w:pPr>
-      <w:r>
-        <w:t xml:space="preserve">Write a </w:t>
-      </w:r>
-      <w:r>
-        <w:t xml:space="preserve">high-level </w:t>
-      </w:r>
-      <w:r>
-        <w:t xml:space="preserve">pseudocode </w:t>
+        <w:spacing w:before="100" w:beforeAutospacing="1" w:after="100" w:afterAutospacing="1" w:line="256" w:lineRule="auto"/>
+      </w:pPr>
+      <w:r>
+        <w:t xml:space="preserve">Write a high-level pseudocode </w:t>
       </w:r>
       <w:r>
         <w:rPr>
@@ -635,16 +518,7 @@
         <w:t>outline</w:t>
       </w:r>
       <w:r>
-        <w:t xml:space="preserve"> of your program</w:t>
-      </w:r>
-      <w:r>
-        <w:t xml:space="preserve"> based on steps 1 and 2</w:t>
-      </w:r>
-      <w:r>
-        <w:t>.</w:t>
-      </w:r>
-      <w:r>
-        <w:t xml:space="preserve"> You do not need to fill in all the details at this point.</w:t>
+        <w:t xml:space="preserve"> of your program based on steps 1 and 2. You do not need to fill in all the details at this point.</w:t>
       </w:r>
     </w:p>
     <w:p>
@@ -652,26 +526,19 @@
         <w:pStyle w:val="ListParagraph"/>
         <w:numPr>
           <w:ilvl w:val="0"/>
-          <w:numId w:val="5"/>
+          <w:numId w:val="9"/>
         </w:numPr>
-        <w:spacing w:before="100" w:beforeAutospacing="1" w:after="100" w:afterAutospacing="1"/>
-        <w:rPr>
-          <w:color w:val="FF0000"/>
-        </w:rPr>
-      </w:pPr>
-      <w:r>
-        <w:rPr>
-          <w:rFonts w:ascii="Courier New" w:hAnsi="Courier New" w:cs="Courier New"/>
-          <w:color w:val="FF0000"/>
-        </w:rPr>
-        <w:t xml:space="preserve">Ask </w:t>
-      </w:r>
-      <w:r>
-        <w:rPr>
-          <w:rFonts w:ascii="Courier New" w:hAnsi="Courier New" w:cs="Courier New"/>
-          <w:color w:val="FF0000"/>
-        </w:rPr>
-        <w:t>user to input first number</w:t>
+        <w:spacing w:before="100" w:beforeAutospacing="1" w:after="100" w:afterAutospacing="1" w:line="256" w:lineRule="auto"/>
+        <w:rPr>
+          <w:color w:val="00B0F0"/>
+        </w:rPr>
+      </w:pPr>
+      <w:r>
+        <w:rPr>
+          <w:rFonts w:ascii="Courier New" w:hAnsi="Courier New" w:cs="Courier New"/>
+          <w:color w:val="00B0F0"/>
+        </w:rPr>
+        <w:t>Ask user to input first number</w:t>
       </w:r>
     </w:p>
     <w:p>
@@ -679,17 +546,17 @@
         <w:pStyle w:val="ListParagraph"/>
         <w:numPr>
           <w:ilvl w:val="0"/>
-          <w:numId w:val="5"/>
+          <w:numId w:val="9"/>
         </w:numPr>
-        <w:spacing w:before="100" w:beforeAutospacing="1" w:after="100" w:afterAutospacing="1"/>
-        <w:rPr>
-          <w:color w:val="FF0000"/>
-        </w:rPr>
-      </w:pPr>
-      <w:r>
-        <w:rPr>
-          <w:rFonts w:ascii="Courier New" w:hAnsi="Courier New" w:cs="Courier New"/>
-          <w:color w:val="FF0000"/>
+        <w:spacing w:before="100" w:beforeAutospacing="1" w:after="100" w:afterAutospacing="1" w:line="256" w:lineRule="auto"/>
+        <w:rPr>
+          <w:color w:val="00B0F0"/>
+        </w:rPr>
+      </w:pPr>
+      <w:r>
+        <w:rPr>
+          <w:rFonts w:ascii="Courier New" w:hAnsi="Courier New" w:cs="Courier New"/>
+          <w:color w:val="00B0F0"/>
         </w:rPr>
         <w:t>Ask user to input second number</w:t>
       </w:r>
@@ -699,17 +566,17 @@
         <w:pStyle w:val="ListParagraph"/>
         <w:numPr>
           <w:ilvl w:val="0"/>
-          <w:numId w:val="5"/>
+          <w:numId w:val="9"/>
         </w:numPr>
-        <w:spacing w:before="100" w:beforeAutospacing="1" w:after="100" w:afterAutospacing="1"/>
-        <w:rPr>
-          <w:color w:val="FF0000"/>
-        </w:rPr>
-      </w:pPr>
-      <w:r>
-        <w:rPr>
-          <w:rFonts w:ascii="Courier New" w:hAnsi="Courier New" w:cs="Courier New"/>
-          <w:color w:val="FF0000"/>
+        <w:spacing w:before="100" w:beforeAutospacing="1" w:after="100" w:afterAutospacing="1" w:line="256" w:lineRule="auto"/>
+        <w:rPr>
+          <w:color w:val="00B0F0"/>
+        </w:rPr>
+      </w:pPr>
+      <w:r>
+        <w:rPr>
+          <w:rFonts w:ascii="Courier New" w:hAnsi="Courier New" w:cs="Courier New"/>
+          <w:color w:val="00B0F0"/>
         </w:rPr>
         <w:t>Convert first and second numbers to integers</w:t>
       </w:r>
@@ -719,17 +586,17 @@
         <w:pStyle w:val="ListParagraph"/>
         <w:numPr>
           <w:ilvl w:val="0"/>
-          <w:numId w:val="5"/>
+          <w:numId w:val="9"/>
         </w:numPr>
-        <w:spacing w:before="100" w:beforeAutospacing="1" w:after="100" w:afterAutospacing="1"/>
-        <w:rPr>
-          <w:color w:val="FF0000"/>
-        </w:rPr>
-      </w:pPr>
-      <w:r>
-        <w:rPr>
-          <w:rFonts w:ascii="Courier New" w:hAnsi="Courier New" w:cs="Courier New"/>
-          <w:color w:val="FF0000"/>
+        <w:spacing w:before="100" w:beforeAutospacing="1" w:after="100" w:afterAutospacing="1" w:line="256" w:lineRule="auto"/>
+        <w:rPr>
+          <w:color w:val="00B0F0"/>
+        </w:rPr>
+      </w:pPr>
+      <w:r>
+        <w:rPr>
+          <w:rFonts w:ascii="Courier New" w:hAnsi="Courier New" w:cs="Courier New"/>
+          <w:color w:val="00B0F0"/>
         </w:rPr>
         <w:t>Compute the sum of the first and second integers</w:t>
       </w:r>
@@ -739,18 +606,18 @@
         <w:pStyle w:val="ListParagraph"/>
         <w:numPr>
           <w:ilvl w:val="0"/>
-          <w:numId w:val="5"/>
+          <w:numId w:val="9"/>
         </w:numPr>
-        <w:spacing w:before="100" w:beforeAutospacing="1" w:after="100" w:afterAutospacing="1"/>
-        <w:rPr>
-          <w:rFonts w:ascii="Courier New" w:hAnsi="Courier New" w:cs="Courier New"/>
-          <w:color w:val="FF0000"/>
-        </w:rPr>
-      </w:pPr>
-      <w:r>
-        <w:rPr>
-          <w:rFonts w:ascii="Courier New" w:hAnsi="Courier New" w:cs="Courier New"/>
-          <w:color w:val="FF0000"/>
+        <w:spacing w:before="100" w:beforeAutospacing="1" w:after="100" w:afterAutospacing="1" w:line="256" w:lineRule="auto"/>
+        <w:rPr>
+          <w:rFonts w:ascii="Courier New" w:hAnsi="Courier New" w:cs="Courier New"/>
+          <w:color w:val="00B0F0"/>
+        </w:rPr>
+      </w:pPr>
+      <w:r>
+        <w:rPr>
+          <w:rFonts w:ascii="Courier New" w:hAnsi="Courier New" w:cs="Courier New"/>
+          <w:color w:val="00B0F0"/>
         </w:rPr>
         <w:t>Print #4</w:t>
       </w:r>
@@ -769,18 +636,12 @@
         <w:pStyle w:val="ListParagraph"/>
         <w:numPr>
           <w:ilvl w:val="0"/>
-          <w:numId w:val="3"/>
+          <w:numId w:val="7"/>
         </w:numPr>
-        <w:spacing w:before="100" w:beforeAutospacing="1" w:after="100" w:afterAutospacing="1"/>
-      </w:pPr>
-      <w:r>
-        <w:t xml:space="preserve">Turn the examples you used in your answers above into </w:t>
-      </w:r>
-      <w:r>
-        <w:t>assertions</w:t>
-      </w:r>
-      <w:r>
-        <w:t xml:space="preserve"> that </w:t>
+        <w:spacing w:before="100" w:beforeAutospacing="1" w:after="100" w:afterAutospacing="1" w:line="256" w:lineRule="auto"/>
+      </w:pPr>
+      <w:r>
+        <w:t xml:space="preserve">Turn the examples you used in your answers above into assertions that </w:t>
       </w:r>
       <w:r>
         <w:rPr>
@@ -799,27 +660,20 @@
         <w:pStyle w:val="ListParagraph"/>
         <w:numPr>
           <w:ilvl w:val="0"/>
-          <w:numId w:val="6"/>
+          <w:numId w:val="10"/>
         </w:numPr>
         <w:spacing w:after="0" w:line="240" w:lineRule="auto"/>
         <w:rPr>
           <w:rFonts w:ascii="Courier New" w:hAnsi="Courier New" w:cs="Courier New"/>
-          <w:color w:val="FF0000"/>
-        </w:rPr>
-      </w:pPr>
-      <w:r>
-        <w:rPr>
-          <w:rFonts w:ascii="Courier New" w:hAnsi="Courier New" w:cs="Courier New"/>
-          <w:color w:val="FF0000"/>
-        </w:rPr>
-        <w:t>First number is a non-empty string</w:t>
-      </w:r>
-      <w:r>
-        <w:rPr>
-          <w:rFonts w:ascii="Courier New" w:hAnsi="Courier New" w:cs="Courier New"/>
-          <w:color w:val="FF0000"/>
-        </w:rPr>
-        <w:t xml:space="preserve"> that can be converted to an integer</w:t>
+          <w:color w:val="00B0F0"/>
+        </w:rPr>
+      </w:pPr>
+      <w:r>
+        <w:rPr>
+          <w:rFonts w:ascii="Courier New" w:hAnsi="Courier New" w:cs="Courier New"/>
+          <w:color w:val="00B0F0"/>
+        </w:rPr>
+        <w:t>First number is a non-empty string that can be converted to an integer</w:t>
       </w:r>
     </w:p>
     <w:p>
@@ -827,18 +681,18 @@
         <w:pStyle w:val="ListParagraph"/>
         <w:numPr>
           <w:ilvl w:val="0"/>
-          <w:numId w:val="6"/>
+          <w:numId w:val="10"/>
         </w:numPr>
         <w:spacing w:after="0" w:line="240" w:lineRule="auto"/>
         <w:rPr>
           <w:rFonts w:ascii="Courier New" w:hAnsi="Courier New" w:cs="Courier New"/>
-          <w:color w:val="FF0000"/>
-        </w:rPr>
-      </w:pPr>
-      <w:r>
-        <w:rPr>
-          <w:rFonts w:ascii="Courier New" w:hAnsi="Courier New" w:cs="Courier New"/>
-          <w:color w:val="FF0000"/>
+          <w:color w:val="00B0F0"/>
+        </w:rPr>
+      </w:pPr>
+      <w:r>
+        <w:rPr>
+          <w:rFonts w:ascii="Courier New" w:hAnsi="Courier New" w:cs="Courier New"/>
+          <w:color w:val="00B0F0"/>
         </w:rPr>
         <w:t>Second number is a non-empty string that can be converted to an integer</w:t>
       </w:r>
@@ -848,21 +702,23 @@
         <w:pStyle w:val="ListParagraph"/>
         <w:numPr>
           <w:ilvl w:val="0"/>
-          <w:numId w:val="6"/>
+          <w:numId w:val="10"/>
         </w:numPr>
         <w:spacing w:after="0" w:line="240" w:lineRule="auto"/>
         <w:rPr>
           <w:rFonts w:ascii="Courier New" w:hAnsi="Courier New" w:cs="Courier New"/>
-          <w:color w:val="FF0000"/>
-        </w:rPr>
-      </w:pPr>
-      <w:r>
-        <w:rPr>
-          <w:rFonts w:ascii="Courier New" w:hAnsi="Courier New" w:cs="Courier New"/>
-          <w:color w:val="FF0000"/>
+          <w:color w:val="00B0F0"/>
+        </w:rPr>
+      </w:pPr>
+      <w:r>
+        <w:rPr>
+          <w:rFonts w:ascii="Courier New" w:hAnsi="Courier New" w:cs="Courier New"/>
+          <w:color w:val="00B0F0"/>
         </w:rPr>
         <w:t>If first number is 5 and second number is 6, then the sum is 11</w:t>
       </w:r>
+      <w:bookmarkStart w:id="0" w:name="_GoBack"/>
+      <w:bookmarkEnd w:id="0"/>
     </w:p>
     <w:sectPr>
       <w:type w:val="continuous"/>
@@ -1442,6 +1298,108 @@
   </w:num>
   <w:num w:numId="6">
     <w:abstractNumId w:val="2"/>
+  </w:num>
+  <w:num w:numId="7">
+    <w:abstractNumId w:val="1"/>
+    <w:lvlOverride w:ilvl="0">
+      <w:startOverride w:val="1"/>
+    </w:lvlOverride>
+    <w:lvlOverride w:ilvl="1">
+      <w:startOverride w:val="1"/>
+    </w:lvlOverride>
+    <w:lvlOverride w:ilvl="2">
+      <w:startOverride w:val="1"/>
+    </w:lvlOverride>
+    <w:lvlOverride w:ilvl="3">
+      <w:startOverride w:val="1"/>
+    </w:lvlOverride>
+    <w:lvlOverride w:ilvl="4">
+      <w:startOverride w:val="1"/>
+    </w:lvlOverride>
+    <w:lvlOverride w:ilvl="5">
+      <w:startOverride w:val="1"/>
+    </w:lvlOverride>
+    <w:lvlOverride w:ilvl="6">
+      <w:startOverride w:val="1"/>
+    </w:lvlOverride>
+    <w:lvlOverride w:ilvl="7">
+      <w:startOverride w:val="1"/>
+    </w:lvlOverride>
+    <w:lvlOverride w:ilvl="8">
+      <w:startOverride w:val="1"/>
+    </w:lvlOverride>
+  </w:num>
+  <w:num w:numId="8">
+    <w:abstractNumId w:val="3"/>
+    <w:lvlOverride w:ilvl="0"/>
+    <w:lvlOverride w:ilvl="1"/>
+    <w:lvlOverride w:ilvl="2"/>
+    <w:lvlOverride w:ilvl="3"/>
+    <w:lvlOverride w:ilvl="4"/>
+    <w:lvlOverride w:ilvl="5"/>
+    <w:lvlOverride w:ilvl="6"/>
+    <w:lvlOverride w:ilvl="7"/>
+    <w:lvlOverride w:ilvl="8"/>
+  </w:num>
+  <w:num w:numId="9">
+    <w:abstractNumId w:val="4"/>
+    <w:lvlOverride w:ilvl="0">
+      <w:startOverride w:val="1"/>
+    </w:lvlOverride>
+    <w:lvlOverride w:ilvl="1">
+      <w:startOverride w:val="1"/>
+    </w:lvlOverride>
+    <w:lvlOverride w:ilvl="2">
+      <w:startOverride w:val="1"/>
+    </w:lvlOverride>
+    <w:lvlOverride w:ilvl="3">
+      <w:startOverride w:val="1"/>
+    </w:lvlOverride>
+    <w:lvlOverride w:ilvl="4">
+      <w:startOverride w:val="1"/>
+    </w:lvlOverride>
+    <w:lvlOverride w:ilvl="5">
+      <w:startOverride w:val="1"/>
+    </w:lvlOverride>
+    <w:lvlOverride w:ilvl="6">
+      <w:startOverride w:val="1"/>
+    </w:lvlOverride>
+    <w:lvlOverride w:ilvl="7">
+      <w:startOverride w:val="1"/>
+    </w:lvlOverride>
+    <w:lvlOverride w:ilvl="8">
+      <w:startOverride w:val="1"/>
+    </w:lvlOverride>
+  </w:num>
+  <w:num w:numId="10">
+    <w:abstractNumId w:val="2"/>
+    <w:lvlOverride w:ilvl="0">
+      <w:startOverride w:val="1"/>
+    </w:lvlOverride>
+    <w:lvlOverride w:ilvl="1">
+      <w:startOverride w:val="1"/>
+    </w:lvlOverride>
+    <w:lvlOverride w:ilvl="2">
+      <w:startOverride w:val="1"/>
+    </w:lvlOverride>
+    <w:lvlOverride w:ilvl="3">
+      <w:startOverride w:val="1"/>
+    </w:lvlOverride>
+    <w:lvlOverride w:ilvl="4">
+      <w:startOverride w:val="1"/>
+    </w:lvlOverride>
+    <w:lvlOverride w:ilvl="5">
+      <w:startOverride w:val="1"/>
+    </w:lvlOverride>
+    <w:lvlOverride w:ilvl="6">
+      <w:startOverride w:val="1"/>
+    </w:lvlOverride>
+    <w:lvlOverride w:ilvl="7">
+      <w:startOverride w:val="1"/>
+    </w:lvlOverride>
+    <w:lvlOverride w:ilvl="8">
+      <w:startOverride w:val="1"/>
+    </w:lvlOverride>
   </w:num>
 </w:numbering>
 </file>

</xml_diff>